<commit_message>
update template HD, PL for MrDat
</commit_message>
<xml_diff>
--- a/public/template/CN_HD_TM.docx
+++ b/public/template/CN_HD_TM.docx
@@ -64,25 +64,7 @@
           <w:sz w:val="22"/>
           <w:szCs w:val="22"/>
         </w:rPr>
-        <w:t xml:space="preserve">c mua bán </w:t>
-      </w:r>
-      <w:proofErr w:type="gramStart"/>
-      <w:r>
-        <w:rPr>
-          <w:rFonts w:ascii="TCM Pro" w:hAnsi="TCM Pro" w:cs="Arial"/>
-          <w:sz w:val="22"/>
-          <w:szCs w:val="22"/>
-        </w:rPr>
-        <w:t>xe</w:t>
-      </w:r>
-      <w:proofErr w:type="gramEnd"/>
-      <w:r>
-        <w:rPr>
-          <w:rFonts w:ascii="TCM Pro" w:hAnsi="TCM Pro" w:cs="Arial"/>
-          <w:sz w:val="22"/>
-          <w:szCs w:val="22"/>
-        </w:rPr>
-        <w:t xml:space="preserve"> ô tô</w:t>
+        <w:t>c mua bán xe ô tô</w:t>
       </w:r>
       <w:r>
         <w:rPr>
@@ -282,34 +264,15 @@
           <w:iCs/>
           <w:szCs w:val="22"/>
         </w:rPr>
-        <w:t>${nam</w:t>
-      </w:r>
-      <w:proofErr w:type="gramStart"/>
-      <w:r>
-        <w:rPr>
-          <w:rFonts w:ascii="TCM Pro" w:hAnsi="TCM Pro" w:cs="Arial"/>
-          <w:i/>
-          <w:iCs/>
-          <w:szCs w:val="22"/>
-        </w:rPr>
-        <w:t xml:space="preserve">} </w:t>
-      </w:r>
-      <w:r>
-        <w:rPr>
-          <w:rFonts w:ascii="TCM Pro" w:hAnsi="TCM Pro" w:cs="Arial"/>
-          <w:szCs w:val="22"/>
-          <w:lang w:val="vi-VN"/>
-        </w:rPr>
-        <w:t>,</w:t>
-      </w:r>
-      <w:proofErr w:type="gramEnd"/>
-      <w:r>
-        <w:rPr>
-          <w:rFonts w:ascii="TCM Pro" w:hAnsi="TCM Pro" w:cs="Arial"/>
-          <w:szCs w:val="22"/>
-          <w:lang w:val="vi-VN"/>
-        </w:rPr>
-        <w:t xml:space="preserve"> </w:t>
+        <w:t xml:space="preserve">${nam} </w:t>
+      </w:r>
+      <w:r>
+        <w:rPr>
+          <w:rFonts w:ascii="TCM Pro" w:hAnsi="TCM Pro" w:cs="Arial"/>
+          <w:szCs w:val="22"/>
+          <w:lang w:val="vi-VN"/>
+        </w:rPr>
+        <w:t xml:space="preserve">, </w:t>
       </w:r>
       <w:r>
         <w:rPr>
@@ -382,29 +345,7 @@
           <w:sz w:val="22"/>
           <w:szCs w:val="22"/>
         </w:rPr>
-        <w:t xml:space="preserve">CÔNG TY TNHH THƯƠNG MẠI VÀ DỊCH </w:t>
-      </w:r>
-      <w:proofErr w:type="gramStart"/>
-      <w:r>
-        <w:rPr>
-          <w:rFonts w:ascii="TCM Pro" w:hAnsi="TCM Pro" w:cs="Arial"/>
-          <w:b/>
-          <w:bCs/>
-          <w:sz w:val="22"/>
-          <w:szCs w:val="22"/>
-        </w:rPr>
-        <w:t>VỤ  Ô</w:t>
-      </w:r>
-      <w:proofErr w:type="gramEnd"/>
-      <w:r>
-        <w:rPr>
-          <w:rFonts w:ascii="TCM Pro" w:hAnsi="TCM Pro" w:cs="Arial"/>
-          <w:b/>
-          <w:bCs/>
-          <w:sz w:val="22"/>
-          <w:szCs w:val="22"/>
-        </w:rPr>
-        <w:t xml:space="preserve"> TÔ PHÚC ANH</w:t>
+        <w:t>CÔNG TY TNHH THƯƠNG MẠI VÀ DỊCH VỤ  Ô TÔ PHÚC ANH</w:t>
       </w:r>
       <w:r>
         <w:rPr>
@@ -534,23 +475,13 @@
         </w:rPr>
         <w:t xml:space="preserve"> Tỉnh </w:t>
       </w:r>
-      <w:proofErr w:type="gramStart"/>
-      <w:r>
-        <w:rPr>
-          <w:rFonts w:ascii="TCM Pro" w:hAnsi="TCM Pro" w:cs="Arial"/>
-          <w:sz w:val="22"/>
-          <w:szCs w:val="22"/>
-        </w:rPr>
-        <w:t>An</w:t>
-      </w:r>
-      <w:proofErr w:type="gramEnd"/>
-      <w:r>
-        <w:rPr>
-          <w:rFonts w:ascii="TCM Pro" w:hAnsi="TCM Pro" w:cs="Arial"/>
-          <w:sz w:val="22"/>
-          <w:szCs w:val="22"/>
-        </w:rPr>
-        <w:t xml:space="preserve"> Giang</w:t>
+      <w:r>
+        <w:rPr>
+          <w:rFonts w:ascii="TCM Pro" w:hAnsi="TCM Pro" w:cs="Arial"/>
+          <w:sz w:val="22"/>
+          <w:szCs w:val="22"/>
+        </w:rPr>
+        <w:t>An Giang</w:t>
       </w:r>
     </w:p>
     <w:p>
@@ -717,7 +648,15 @@
           <w:sz w:val="22"/>
           <w:szCs w:val="22"/>
         </w:rPr>
-        <w:t xml:space="preserve">Do Bà </w:t>
+        <w:t xml:space="preserve">Do </w:t>
+      </w:r>
+      <w:r>
+        <w:rPr>
+          <w:rFonts w:ascii="TCM Pro" w:hAnsi="TCM Pro" w:cs="Arial"/>
+          <w:sz w:val="22"/>
+          <w:szCs w:val="22"/>
+        </w:rPr>
+        <w:t>Ông</w:t>
       </w:r>
       <w:r>
         <w:rPr>
@@ -735,7 +674,16 @@
           <w:sz w:val="22"/>
           <w:szCs w:val="22"/>
         </w:rPr>
-        <w:t xml:space="preserve">NGUYỄN THỊ BÍCH NGÂN                  </w:t>
+        <w:t>NGUYỄN QUỐC ĐẠT</w:t>
+      </w:r>
+      <w:r>
+        <w:rPr>
+          <w:rFonts w:ascii="TCM Pro" w:hAnsi="TCM Pro" w:cs="Arial"/>
+          <w:b/>
+          <w:sz w:val="22"/>
+          <w:szCs w:val="22"/>
+        </w:rPr>
+        <w:t xml:space="preserve">                  </w:t>
       </w:r>
       <w:r>
         <w:rPr>
@@ -744,25 +692,25 @@
           <w:szCs w:val="22"/>
         </w:rPr>
         <w:tab/>
-        <w:t xml:space="preserve">Chức vụ:  Phó Giám </w:t>
-      </w:r>
-      <w:proofErr w:type="gramStart"/>
-      <w:r>
-        <w:rPr>
-          <w:rFonts w:ascii="TCM Pro" w:hAnsi="TCM Pro" w:cs="Arial"/>
-          <w:sz w:val="22"/>
-          <w:szCs w:val="22"/>
-        </w:rPr>
-        <w:t>đốc  –</w:t>
-      </w:r>
-      <w:proofErr w:type="gramEnd"/>
-      <w:r>
-        <w:rPr>
-          <w:rFonts w:ascii="TCM Pro" w:hAnsi="TCM Pro" w:cs="Arial"/>
-          <w:sz w:val="22"/>
-          <w:szCs w:val="22"/>
-        </w:rPr>
-        <w:t xml:space="preserve">  làm đại diện.</w:t>
+        <w:t xml:space="preserve">Chức vụ:  </w:t>
+      </w:r>
+      <w:r>
+        <w:rPr>
+          <w:rFonts w:ascii="TCM Pro" w:hAnsi="TCM Pro" w:cs="Arial"/>
+          <w:sz w:val="22"/>
+          <w:szCs w:val="22"/>
+        </w:rPr>
+        <w:t>Trưởng phòng kinh doanh</w:t>
+      </w:r>
+      <w:bookmarkStart w:id="0" w:name="_GoBack"/>
+      <w:bookmarkEnd w:id="0"/>
+      <w:r>
+        <w:rPr>
+          <w:rFonts w:ascii="TCM Pro" w:hAnsi="TCM Pro" w:cs="Arial"/>
+          <w:sz w:val="22"/>
+          <w:szCs w:val="22"/>
+        </w:rPr>
+        <w:t>.</w:t>
       </w:r>
     </w:p>
     <w:p>
@@ -967,8 +915,6 @@
         </w:rPr>
         <w:t xml:space="preserve">  </w:t>
       </w:r>
-      <w:bookmarkStart w:id="0" w:name="_GoBack"/>
-      <w:bookmarkEnd w:id="0"/>
       <w:r>
         <w:rPr>
           <w:rFonts w:ascii="Hyundai Sans Text" w:hAnsi="Hyundai Sans Text" w:cs="Arial"/>
@@ -1103,37 +1049,16 @@
           <w:sz w:val="22"/>
           <w:szCs w:val="22"/>
         </w:rPr>
-        <w:t xml:space="preserve">BÊN </w:t>
-      </w:r>
-      <w:proofErr w:type="gramStart"/>
-      <w:r>
-        <w:rPr>
-          <w:rFonts w:ascii="TCM Pro" w:hAnsi="TCM Pro" w:cs="Arial"/>
-          <w:b/>
+        <w:t>BÊN MUA</w:t>
+      </w:r>
+      <w:r>
+        <w:rPr>
+          <w:rFonts w:ascii="TCM Pro" w:hAnsi="TCM Pro" w:cs="Arial"/>
           <w:bCs/>
           <w:sz w:val="22"/>
           <w:szCs w:val="22"/>
         </w:rPr>
-        <w:t>MUA</w:t>
-      </w:r>
-      <w:r>
-        <w:rPr>
-          <w:rFonts w:ascii="TCM Pro" w:hAnsi="TCM Pro" w:cs="Arial"/>
-          <w:bCs/>
-          <w:sz w:val="22"/>
-          <w:szCs w:val="22"/>
-        </w:rPr>
-        <w:t>(</w:t>
-      </w:r>
-      <w:proofErr w:type="gramEnd"/>
-      <w:r>
-        <w:rPr>
-          <w:rFonts w:ascii="TCM Pro" w:hAnsi="TCM Pro" w:cs="Arial"/>
-          <w:bCs/>
-          <w:sz w:val="22"/>
-          <w:szCs w:val="22"/>
-        </w:rPr>
-        <w:t>BÊN B</w:t>
+        <w:t>(BÊN B</w:t>
       </w:r>
       <w:r>
         <w:rPr>
@@ -2317,9 +2242,8 @@
           <w:szCs w:val="22"/>
           <w:u w:val="single"/>
         </w:rPr>
-        <w:t xml:space="preserve">Phụ kiện theo </w:t>
-      </w:r>
-      <w:proofErr w:type="gramStart"/>
+        <w:t>Phụ kiện theo xe</w:t>
+      </w:r>
       <w:r>
         <w:rPr>
           <w:rFonts w:ascii="TCM Pro" w:hAnsi="TCM Pro" w:cs="Arial"/>
@@ -2327,30 +2251,8 @@
           <w:iCs/>
           <w:sz w:val="22"/>
           <w:szCs w:val="22"/>
-          <w:u w:val="single"/>
-        </w:rPr>
-        <w:t>xe</w:t>
-      </w:r>
-      <w:r>
-        <w:rPr>
-          <w:rFonts w:ascii="TCM Pro" w:hAnsi="TCM Pro" w:cs="Arial"/>
-          <w:bCs/>
-          <w:iCs/>
-          <w:sz w:val="22"/>
-          <w:szCs w:val="22"/>
-        </w:rPr>
-        <w:t xml:space="preserve"> :</w:t>
-      </w:r>
-      <w:proofErr w:type="gramEnd"/>
-      <w:r>
-        <w:rPr>
-          <w:rFonts w:ascii="TCM Pro" w:hAnsi="TCM Pro" w:cs="Arial"/>
-          <w:bCs/>
-          <w:iCs/>
-          <w:sz w:val="22"/>
-          <w:szCs w:val="22"/>
-        </w:rPr>
-        <w:t xml:space="preserve">  Theo tiêu chuẩn củ</w:t>
+        </w:rPr>
+        <w:t xml:space="preserve"> :  Theo tiêu chuẩn củ</w:t>
       </w:r>
       <w:r>
         <w:rPr>
@@ -3651,25 +3553,7 @@
           <w:sz w:val="22"/>
           <w:szCs w:val="22"/>
         </w:rPr>
-        <w:t xml:space="preserve">Bên B </w:t>
-      </w:r>
-      <w:proofErr w:type="gramStart"/>
-      <w:r>
-        <w:rPr>
-          <w:rFonts w:ascii="TCM Pro" w:hAnsi="TCM Pro" w:cs="Arial"/>
-          <w:sz w:val="22"/>
-          <w:szCs w:val="22"/>
-        </w:rPr>
-        <w:t>vi</w:t>
-      </w:r>
-      <w:proofErr w:type="gramEnd"/>
-      <w:r>
-        <w:rPr>
-          <w:rFonts w:ascii="TCM Pro" w:hAnsi="TCM Pro" w:cs="Arial"/>
-          <w:sz w:val="22"/>
-          <w:szCs w:val="22"/>
-        </w:rPr>
-        <w:t xml:space="preserve"> phạm thì Bên A sẽ không trả tiền cọc lại cho Bên B</w:t>
+        <w:t>Bên B vi phạm thì Bên A sẽ không trả tiền cọc lại cho Bên B</w:t>
       </w:r>
       <w:r>
         <w:rPr>
@@ -3848,25 +3732,7 @@
           <w:sz w:val="22"/>
           <w:szCs w:val="22"/>
         </w:rPr>
-        <w:t xml:space="preserve">Trường hợp bên B thanh toán cho bên A bằng hình thức chuyển khoản qua ngân hàng, yêu cầu bên B thanh toán qua các tài khoản ngân hàng của bên A được thể hiện trong hợp đồng </w:t>
-      </w:r>
-      <w:proofErr w:type="gramStart"/>
-      <w:r>
-        <w:rPr>
-          <w:rFonts w:ascii="TCM Pro" w:hAnsi="TCM Pro" w:cs="Arial"/>
-          <w:sz w:val="22"/>
-          <w:szCs w:val="22"/>
-        </w:rPr>
-        <w:t>theo</w:t>
-      </w:r>
-      <w:proofErr w:type="gramEnd"/>
-      <w:r>
-        <w:rPr>
-          <w:rFonts w:ascii="TCM Pro" w:hAnsi="TCM Pro" w:cs="Arial"/>
-          <w:sz w:val="22"/>
-          <w:szCs w:val="22"/>
-        </w:rPr>
-        <w:t xml:space="preserve"> hướng dẫn của bên A</w:t>
+        <w:t>Trường hợp bên B thanh toán cho bên A bằng hình thức chuyển khoản qua ngân hàng, yêu cầu bên B thanh toán qua các tài khoản ngân hàng của bên A được thể hiện trong hợp đồng theo hướng dẫn của bên A</w:t>
       </w:r>
       <w:r>
         <w:rPr>
@@ -4194,25 +4060,7 @@
           <w:sz w:val="22"/>
           <w:szCs w:val="22"/>
         </w:rPr>
-        <w:t xml:space="preserve">Tại địa chỉ của Bên A. Trước khi nhận </w:t>
-      </w:r>
-      <w:proofErr w:type="gramStart"/>
-      <w:r>
-        <w:rPr>
-          <w:rFonts w:ascii="TCM Pro" w:hAnsi="TCM Pro" w:cs="Arial"/>
-          <w:sz w:val="22"/>
-          <w:szCs w:val="22"/>
-        </w:rPr>
-        <w:t>xe</w:t>
-      </w:r>
-      <w:proofErr w:type="gramEnd"/>
-      <w:r>
-        <w:rPr>
-          <w:rFonts w:ascii="TCM Pro" w:hAnsi="TCM Pro" w:cs="Arial"/>
-          <w:sz w:val="22"/>
-          <w:szCs w:val="22"/>
-        </w:rPr>
-        <w:t xml:space="preserve"> Bên B có trách nhiệm kiểm tra xe ngay tại chỗ</w:t>
+        <w:t>Tại địa chỉ của Bên A. Trước khi nhận xe Bên B có trách nhiệm kiểm tra xe ngay tại chỗ</w:t>
       </w:r>
       <w:r>
         <w:rPr>
@@ -4228,25 +4076,7 @@
           <w:sz w:val="22"/>
           <w:szCs w:val="22"/>
         </w:rPr>
-        <w:t xml:space="preserve">ể từ thời điểm sau khi Bên B đã ký giấy Biên bản bàn giao </w:t>
-      </w:r>
-      <w:proofErr w:type="gramStart"/>
-      <w:r>
-        <w:rPr>
-          <w:rFonts w:ascii="TCM Pro" w:hAnsi="TCM Pro" w:cs="Arial"/>
-          <w:sz w:val="22"/>
-          <w:szCs w:val="22"/>
-        </w:rPr>
-        <w:t>xe</w:t>
-      </w:r>
-      <w:proofErr w:type="gramEnd"/>
-      <w:r>
-        <w:rPr>
-          <w:rFonts w:ascii="TCM Pro" w:hAnsi="TCM Pro" w:cs="Arial"/>
-          <w:sz w:val="22"/>
-          <w:szCs w:val="22"/>
-        </w:rPr>
-        <w:t xml:space="preserve"> Bên A sẽ hoàn toàn không chịu trách nhiệm với những khiếu nại về xe mà không </w:t>
+        <w:t xml:space="preserve">ể từ thời điểm sau khi Bên B đã ký giấy Biên bản bàn giao xe Bên A sẽ hoàn toàn không chịu trách nhiệm với những khiếu nại về xe mà không </w:t>
       </w:r>
       <w:r>
         <w:rPr>
@@ -4610,7 +4440,6 @@
           <w:u w:val="single"/>
           <w:lang w:val="vi-VN"/>
         </w:rPr>
-        <w:lastRenderedPageBreak/>
         <w:t>ĐIỀU VI:</w:t>
       </w:r>
       <w:r>
@@ -4666,6 +4495,7 @@
           <w:sz w:val="22"/>
           <w:szCs w:val="22"/>
         </w:rPr>
+        <w:lastRenderedPageBreak/>
         <w:t>Trường hợp bất khả kháng là trường hợp xảy ra mang tính chất khách quan và nằm ngoài sự kiểm soát của bên bán cụ thể như: Động đất, bão, lũ, lụt, lốc, sóng thần, lở đất, hỏa hoạn, chiến tranh hoặc nguy cơ xảy ra chiến tranh,…và các thảm họa khác chưa lường trước được</w:t>
       </w:r>
       <w:r>
@@ -4682,25 +4512,7 @@
           <w:sz w:val="22"/>
           <w:szCs w:val="22"/>
         </w:rPr>
-        <w:t xml:space="preserve">Việc một bên không hoàn thành nhiệm vụ của mình do trường hợp bất khả kháng sẽ không phải là cơ sở để bên </w:t>
-      </w:r>
-      <w:proofErr w:type="gramStart"/>
-      <w:r>
-        <w:rPr>
-          <w:rFonts w:ascii="TCM Pro" w:hAnsi="TCM Pro" w:cs="Arial"/>
-          <w:sz w:val="22"/>
-          <w:szCs w:val="22"/>
-        </w:rPr>
-        <w:t>kia</w:t>
-      </w:r>
-      <w:proofErr w:type="gramEnd"/>
-      <w:r>
-        <w:rPr>
-          <w:rFonts w:ascii="TCM Pro" w:hAnsi="TCM Pro" w:cs="Arial"/>
-          <w:sz w:val="22"/>
-          <w:szCs w:val="22"/>
-        </w:rPr>
-        <w:t xml:space="preserve"> chấ</w:t>
+        <w:t>Việc một bên không hoàn thành nhiệm vụ của mình do trường hợp bất khả kháng sẽ không phải là cơ sở để bên kia chấ</w:t>
       </w:r>
       <w:r>
         <w:rPr>
@@ -4887,25 +4699,7 @@
           <w:sz w:val="22"/>
           <w:szCs w:val="22"/>
         </w:rPr>
-        <w:t xml:space="preserve">Giá bán và đặc tính kỹ thuật </w:t>
-      </w:r>
-      <w:proofErr w:type="gramStart"/>
-      <w:r>
-        <w:rPr>
-          <w:rFonts w:ascii="TCM Pro" w:hAnsi="TCM Pro" w:cs="Arial"/>
-          <w:sz w:val="22"/>
-          <w:szCs w:val="22"/>
-        </w:rPr>
-        <w:t>xe</w:t>
-      </w:r>
-      <w:proofErr w:type="gramEnd"/>
-      <w:r>
-        <w:rPr>
-          <w:rFonts w:ascii="TCM Pro" w:hAnsi="TCM Pro" w:cs="Arial"/>
-          <w:sz w:val="22"/>
-          <w:szCs w:val="22"/>
-        </w:rPr>
-        <w:t xml:space="preserve"> nêu trong hợp đồng này là căn cứ vào giá công bố của Nhà nhập khẩu và Phân phối xe Hyundai tại Việt Nam. Nhà nước thay đổi chính sách thuế, Hãng Ô tô Hyundai ngưng cung cấp màu xe dẫn đến việc nhà nhập khẩu và phân phối xe Hyundai tại Việt Nam điều chỉnh giá bán công bố trên toàn quốc vào thời điểm xuất hóa đơn, giao xe thì hai bên có thể ký lại hợp đồng mới hoặc phụ lục hợp đồng căn cứ theo giá công bố mới của Nhà nhập khẩu và Phân phối xe Hyundai tại Việt Nam ở thời điểm đó.</w:t>
+        <w:t>Giá bán và đặc tính kỹ thuật xe nêu trong hợp đồng này là căn cứ vào giá công bố của Nhà nhập khẩu và Phân phối xe Hyundai tại Việt Nam. Nhà nước thay đổi chính sách thuế, Hãng Ô tô Hyundai ngưng cung cấp màu xe dẫn đến việc nhà nhập khẩu và phân phối xe Hyundai tại Việt Nam điều chỉnh giá bán công bố trên toàn quốc vào thời điểm xuất hóa đơn, giao xe thì hai bên có thể ký lại hợp đồng mới hoặc phụ lục hợp đồng căn cứ theo giá công bố mới của Nhà nhập khẩu và Phân phối xe Hyundai tại Việt Nam ở thời điểm đó.</w:t>
       </w:r>
     </w:p>
     <w:p>
@@ -4975,25 +4769,7 @@
           <w:sz w:val="22"/>
           <w:szCs w:val="22"/>
         </w:rPr>
-        <w:t xml:space="preserve">Hợp đồng này chỉ có hiệu lực khi Bên A nhận được tiền thanh toán </w:t>
-      </w:r>
-      <w:proofErr w:type="gramStart"/>
-      <w:r>
-        <w:rPr>
-          <w:rFonts w:ascii="TCM Pro" w:hAnsi="TCM Pro" w:cs="Arial"/>
-          <w:sz w:val="22"/>
-          <w:szCs w:val="22"/>
-        </w:rPr>
-        <w:t>theo</w:t>
-      </w:r>
-      <w:proofErr w:type="gramEnd"/>
-      <w:r>
-        <w:rPr>
-          <w:rFonts w:ascii="TCM Pro" w:hAnsi="TCM Pro" w:cs="Arial"/>
-          <w:sz w:val="22"/>
-          <w:szCs w:val="22"/>
-        </w:rPr>
-        <w:t xml:space="preserve"> đợt 1. Hợp đồng này được lậ</w:t>
+        <w:t>Hợp đồng này chỉ có hiệu lực khi Bên A nhận được tiền thanh toán theo đợt 1. Hợp đồng này được lậ</w:t>
       </w:r>
       <w:r>
         <w:rPr>
@@ -5155,18 +4931,8 @@
           <w:sz w:val="22"/>
           <w:szCs w:val="22"/>
         </w:rPr>
-        <w:t xml:space="preserve">Tòa </w:t>
-      </w:r>
-      <w:proofErr w:type="gramStart"/>
-      <w:r>
-        <w:rPr>
-          <w:rFonts w:ascii="TCM Pro" w:hAnsi="TCM Pro" w:cs="Arial"/>
-          <w:sz w:val="22"/>
-          <w:szCs w:val="22"/>
-        </w:rPr>
-        <w:t>Án</w:t>
-      </w:r>
-      <w:proofErr w:type="gramEnd"/>
+        <w:t>Tòa Án</w:t>
+      </w:r>
       <w:r>
         <w:rPr>
           <w:rFonts w:ascii="TCM Pro" w:hAnsi="TCM Pro" w:cs="Arial"/>
@@ -5281,25 +5047,7 @@
           <w:sz w:val="22"/>
           <w:szCs w:val="22"/>
         </w:rPr>
-        <w:t xml:space="preserve">giá trị pháp lý như nhau. Quá thời hạn hợp đồng mà Bên B không tiến hành các thủ tục nhận </w:t>
-      </w:r>
-      <w:proofErr w:type="gramStart"/>
-      <w:r>
-        <w:rPr>
-          <w:rFonts w:ascii="TCM Pro" w:hAnsi="TCM Pro" w:cs="Arial"/>
-          <w:sz w:val="22"/>
-          <w:szCs w:val="22"/>
-        </w:rPr>
-        <w:t>xe</w:t>
-      </w:r>
-      <w:proofErr w:type="gramEnd"/>
-      <w:r>
-        <w:rPr>
-          <w:rFonts w:ascii="TCM Pro" w:hAnsi="TCM Pro" w:cs="Arial"/>
-          <w:sz w:val="22"/>
-          <w:szCs w:val="22"/>
-        </w:rPr>
-        <w:t xml:space="preserve"> thì Bên A sẽ </w:t>
+        <w:t xml:space="preserve">giá trị pháp lý như nhau. Quá thời hạn hợp đồng mà Bên B không tiến hành các thủ tục nhận xe thì Bên A sẽ </w:t>
       </w:r>
       <w:r>
         <w:rPr>
@@ -5736,7 +5484,7 @@
             </wp:anchor>
           </w:drawing>
         </mc:Choice>
-        <mc:Fallback xmlns:w16se="http://schemas.microsoft.com/office/word/2015/wordml/symex" xmlns:w16sdtdh="http://schemas.microsoft.com/office/word/2020/wordml/sdtdatahash" xmlns:w16="http://schemas.microsoft.com/office/word/2018/wordml" xmlns:w16cid="http://schemas.microsoft.com/office/word/2016/wordml/cid" xmlns:w16cex="http://schemas.microsoft.com/office/word/2018/wordml/cex" xmlns:w15="http://schemas.microsoft.com/office/word/2012/wordml" xmlns:am3d="http://schemas.microsoft.com/office/drawing/2017/model3d" xmlns:aink="http://schemas.microsoft.com/office/drawing/2016/ink" xmlns:cx8="http://schemas.microsoft.com/office/drawing/2016/5/14/chartex" xmlns:cx7="http://schemas.microsoft.com/office/drawing/2016/5/13/chartex" xmlns:cx6="http://schemas.microsoft.com/office/drawing/2016/5/12/chartex" xmlns:cx5="http://schemas.microsoft.com/office/drawing/2016/5/11/chartex" xmlns:cx4="http://schemas.microsoft.com/office/drawing/2016/5/10/chartex" xmlns:cx3="http://schemas.microsoft.com/office/drawing/2016/5/9/chartex" xmlns:cx2="http://schemas.microsoft.com/office/drawing/2015/10/21/chartex" xmlns:cx1="http://schemas.microsoft.com/office/drawing/2015/9/8/chartex" xmlns:cx="http://schemas.microsoft.com/office/drawing/2014/chartex">
+        <mc:Fallback xmlns:cx="http://schemas.microsoft.com/office/drawing/2014/chartex" xmlns:cx1="http://schemas.microsoft.com/office/drawing/2015/9/8/chartex" xmlns:cx2="http://schemas.microsoft.com/office/drawing/2015/10/21/chartex" xmlns:cx3="http://schemas.microsoft.com/office/drawing/2016/5/9/chartex" xmlns:cx4="http://schemas.microsoft.com/office/drawing/2016/5/10/chartex" xmlns:cx5="http://schemas.microsoft.com/office/drawing/2016/5/11/chartex" xmlns:cx6="http://schemas.microsoft.com/office/drawing/2016/5/12/chartex" xmlns:cx7="http://schemas.microsoft.com/office/drawing/2016/5/13/chartex" xmlns:cx8="http://schemas.microsoft.com/office/drawing/2016/5/14/chartex" xmlns:aink="http://schemas.microsoft.com/office/drawing/2016/ink" xmlns:am3d="http://schemas.microsoft.com/office/drawing/2017/model3d" xmlns:w15="http://schemas.microsoft.com/office/word/2012/wordml" xmlns:w16cex="http://schemas.microsoft.com/office/word/2018/wordml/cex" xmlns:w16cid="http://schemas.microsoft.com/office/word/2016/wordml/cid" xmlns:w16="http://schemas.microsoft.com/office/word/2018/wordml" xmlns:w16sdtdh="http://schemas.microsoft.com/office/word/2020/wordml/sdtdatahash" xmlns:w16se="http://schemas.microsoft.com/office/word/2015/wordml/symex">
           <w:pict>
             <v:group w14:anchorId="765CD418" id="Group 1" o:spid="_x0000_s1026" style="position:absolute;margin-left:16.8pt;margin-top:-30.05pt;width:490.8pt;height:47.1pt;z-index:251657216;mso-width-relative:margin" coordorigin="5697" coordsize="62331,5978" o:gfxdata="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">
               <v:shapetype id="_x0000_t75" coordsize="21600,21600" o:spt="75" o:preferrelative="t" path="m@4@5l@4@11@9@11@9@5xe" filled="f" stroked="f">

</xml_diff>

<commit_message>
update code for prevent delete guest
</commit_message>
<xml_diff>
--- a/public/template/CN_HD_TM.docx
+++ b/public/template/CN_HD_TM.docx
@@ -702,8 +702,6 @@
         </w:rPr>
         <w:t>Trưởng phòng kinh doanh</w:t>
       </w:r>
-      <w:bookmarkStart w:id="0" w:name="_GoBack"/>
-      <w:bookmarkEnd w:id="0"/>
       <w:r>
         <w:rPr>
           <w:rFonts w:ascii="TCM Pro" w:hAnsi="TCM Pro" w:cs="Arial"/>
@@ -1494,8 +1492,8 @@
                 <w:szCs w:val="22"/>
               </w:rPr>
             </w:pPr>
-            <w:bookmarkStart w:id="1" w:name="lblThongTinXe"/>
-            <w:bookmarkEnd w:id="1"/>
+            <w:bookmarkStart w:id="0" w:name="lblThongTinXe"/>
+            <w:bookmarkEnd w:id="0"/>
             <w:r>
               <w:rPr>
                 <w:rFonts w:ascii="TCM Pro" w:hAnsi="TCM Pro" w:cs="Arial"/>
@@ -4327,9 +4325,11 @@
             <w:sz w:val="22"/>
             <w:szCs w:val="22"/>
           </w:rPr>
-          <w:t>www.hyundai.tcmotor.vn</w:t>
+          <w:t>www.hyundai.thanhcong.vn</w:t>
         </w:r>
       </w:hyperlink>
+      <w:bookmarkStart w:id="1" w:name="_GoBack"/>
+      <w:bookmarkEnd w:id="1"/>
       <w:r>
         <w:rPr>
           <w:rFonts w:ascii="TCM Pro" w:hAnsi="TCM Pro" w:cs="Arial"/>
@@ -4440,6 +4440,7 @@
           <w:u w:val="single"/>
           <w:lang w:val="vi-VN"/>
         </w:rPr>
+        <w:lastRenderedPageBreak/>
         <w:t>ĐIỀU VI:</w:t>
       </w:r>
       <w:r>
@@ -4495,7 +4496,6 @@
           <w:sz w:val="22"/>
           <w:szCs w:val="22"/>
         </w:rPr>
-        <w:lastRenderedPageBreak/>
         <w:t>Trường hợp bất khả kháng là trường hợp xảy ra mang tính chất khách quan và nằm ngoài sự kiểm soát của bên bán cụ thể như: Động đất, bão, lũ, lụt, lốc, sóng thần, lở đất, hỏa hoạn, chiến tranh hoặc nguy cơ xảy ra chiến tranh,…và các thảm họa khác chưa lường trước được</w:t>
       </w:r>
       <w:r>
@@ -5484,7 +5484,7 @@
             </wp:anchor>
           </w:drawing>
         </mc:Choice>
-        <mc:Fallback xmlns:cx="http://schemas.microsoft.com/office/drawing/2014/chartex" xmlns:cx1="http://schemas.microsoft.com/office/drawing/2015/9/8/chartex" xmlns:cx2="http://schemas.microsoft.com/office/drawing/2015/10/21/chartex" xmlns:cx3="http://schemas.microsoft.com/office/drawing/2016/5/9/chartex" xmlns:cx4="http://schemas.microsoft.com/office/drawing/2016/5/10/chartex" xmlns:cx5="http://schemas.microsoft.com/office/drawing/2016/5/11/chartex" xmlns:cx6="http://schemas.microsoft.com/office/drawing/2016/5/12/chartex" xmlns:cx7="http://schemas.microsoft.com/office/drawing/2016/5/13/chartex" xmlns:cx8="http://schemas.microsoft.com/office/drawing/2016/5/14/chartex" xmlns:aink="http://schemas.microsoft.com/office/drawing/2016/ink" xmlns:am3d="http://schemas.microsoft.com/office/drawing/2017/model3d" xmlns:w15="http://schemas.microsoft.com/office/word/2012/wordml" xmlns:w16cex="http://schemas.microsoft.com/office/word/2018/wordml/cex" xmlns:w16cid="http://schemas.microsoft.com/office/word/2016/wordml/cid" xmlns:w16="http://schemas.microsoft.com/office/word/2018/wordml" xmlns:w16sdtdh="http://schemas.microsoft.com/office/word/2020/wordml/sdtdatahash" xmlns:w16se="http://schemas.microsoft.com/office/word/2015/wordml/symex">
+        <mc:Fallback xmlns:w16se="http://schemas.microsoft.com/office/word/2015/wordml/symex" xmlns:w16sdtdh="http://schemas.microsoft.com/office/word/2020/wordml/sdtdatahash" xmlns:w16="http://schemas.microsoft.com/office/word/2018/wordml" xmlns:w16cid="http://schemas.microsoft.com/office/word/2016/wordml/cid" xmlns:w16cex="http://schemas.microsoft.com/office/word/2018/wordml/cex" xmlns:w15="http://schemas.microsoft.com/office/word/2012/wordml" xmlns:am3d="http://schemas.microsoft.com/office/drawing/2017/model3d" xmlns:aink="http://schemas.microsoft.com/office/drawing/2016/ink" xmlns:cx8="http://schemas.microsoft.com/office/drawing/2016/5/14/chartex" xmlns:cx7="http://schemas.microsoft.com/office/drawing/2016/5/13/chartex" xmlns:cx6="http://schemas.microsoft.com/office/drawing/2016/5/12/chartex" xmlns:cx5="http://schemas.microsoft.com/office/drawing/2016/5/11/chartex" xmlns:cx4="http://schemas.microsoft.com/office/drawing/2016/5/10/chartex" xmlns:cx3="http://schemas.microsoft.com/office/drawing/2016/5/9/chartex" xmlns:cx2="http://schemas.microsoft.com/office/drawing/2015/10/21/chartex" xmlns:cx1="http://schemas.microsoft.com/office/drawing/2015/9/8/chartex" xmlns:cx="http://schemas.microsoft.com/office/drawing/2014/chartex">
           <w:pict>
             <v:group w14:anchorId="765CD418" id="Group 1" o:spid="_x0000_s1026" style="position:absolute;margin-left:16.8pt;margin-top:-30.05pt;width:490.8pt;height:47.1pt;z-index:251657216;mso-width-relative:margin" coordorigin="5697" coordsize="62331,5978" o:gfxdata="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">
               <v:shapetype id="_x0000_t75" coordsize="21600,21600" o:spt="75" o:preferrelative="t" path="m@4@5l@4@11@9@11@9@5xe" filled="f" stroked="f">

</xml_diff>